<commit_message>
Modified SetShortEdgesIfRequired - see deviceWithNotchesAllowFullScreen
</commit_message>
<xml_diff>
--- a/NavigationGraph.docx
+++ b/NavigationGraph.docx
@@ -27370,19 +27370,7 @@
           <w:rPr>
             <w:rStyle w:val="Hyperlink"/>
           </w:rPr>
-          <w:t>https://m3.material.io/the</w:t>
-        </w:r>
-        <w:r>
-          <w:rPr>
-            <w:rStyle w:val="Hyperlink"/>
-          </w:rPr>
-          <w:t>m</w:t>
-        </w:r>
-        <w:r>
-          <w:rPr>
-            <w:rStyle w:val="Hyperlink"/>
-          </w:rPr>
-          <w:t>e-builder#/custom</w:t>
+          <w:t>https://m3.material.io/theme-builder#/custom</w:t>
         </w:r>
       </w:hyperlink>
     </w:p>
@@ -28701,19 +28689,7 @@
         <w:rPr>
           <w:rFonts w:cstheme="minorHAnsi"/>
         </w:rPr>
-        <w:t>(</w:t>
-      </w:r>
-      <w:r>
-        <w:rPr>
-          <w:rFonts w:cstheme="minorHAnsi"/>
-        </w:rPr>
-        <w:t>NavigationGraph7Application</w:t>
-      </w:r>
-      <w:r>
-        <w:rPr>
-          <w:rFonts w:cstheme="minorHAnsi"/>
-        </w:rPr>
-        <w:t>.cs)</w:t>
+        <w:t>(NavigationGraph7Application.cs)</w:t>
       </w:r>
       <w:r>
         <w:rPr>
@@ -32673,21 +32649,7 @@
           <w:rFonts w:cstheme="minorHAnsi"/>
           <w:color w:val="000000" w:themeColor="text1"/>
         </w:rPr>
-        <w:t>Us</w:t>
-      </w:r>
-      <w:r>
-        <w:rPr>
-          <w:rFonts w:cstheme="minorHAnsi"/>
-          <w:color w:val="000000" w:themeColor="text1"/>
-        </w:rPr>
-        <w:t>e</w:t>
-      </w:r>
-      <w:r>
-        <w:rPr>
-          <w:rFonts w:cstheme="minorHAnsi"/>
-          <w:color w:val="000000" w:themeColor="text1"/>
-        </w:rPr>
-        <w:t xml:space="preserve"> a </w:t>
+        <w:t xml:space="preserve">Use a </w:t>
       </w:r>
       <w:proofErr w:type="spellStart"/>
       <w:r>
@@ -32735,21 +32697,7 @@
           <w:rFonts w:cstheme="minorHAnsi"/>
           <w:color w:val="000000" w:themeColor="text1"/>
         </w:rPr>
-        <w:t xml:space="preserve"> to show a series of helper screens for first</w:t>
-      </w:r>
-      <w:r>
-        <w:rPr>
-          <w:rFonts w:cstheme="minorHAnsi"/>
-          <w:color w:val="000000" w:themeColor="text1"/>
-        </w:rPr>
-        <w:t>-</w:t>
-      </w:r>
-      <w:r>
-        <w:rPr>
-          <w:rFonts w:cstheme="minorHAnsi"/>
-          <w:color w:val="000000" w:themeColor="text1"/>
-        </w:rPr>
-        <w:t xml:space="preserve">time users of the app. </w:t>
+        <w:t xml:space="preserve"> to show a series of helper screens for first-time users of the app. </w:t>
       </w:r>
     </w:p>
     <w:p>
@@ -32787,49 +32735,7 @@
           <w:rFonts w:cstheme="minorHAnsi"/>
           <w:color w:val="000000" w:themeColor="text1"/>
         </w:rPr>
-        <w:t xml:space="preserve">These dialogs give </w:t>
-      </w:r>
-      <w:r>
-        <w:rPr>
-          <w:rFonts w:cstheme="minorHAnsi"/>
-          <w:color w:val="000000" w:themeColor="text1"/>
-        </w:rPr>
-        <w:t>a</w:t>
-      </w:r>
-      <w:r>
-        <w:rPr>
-          <w:rFonts w:cstheme="minorHAnsi"/>
-          <w:color w:val="000000" w:themeColor="text1"/>
-        </w:rPr>
-        <w:t xml:space="preserve"> new user information about what is available at a particular point in </w:t>
-      </w:r>
-      <w:r>
-        <w:rPr>
-          <w:rFonts w:cstheme="minorHAnsi"/>
-          <w:color w:val="000000" w:themeColor="text1"/>
-        </w:rPr>
-        <w:t>your</w:t>
-      </w:r>
-      <w:r>
-        <w:rPr>
-          <w:rFonts w:cstheme="minorHAnsi"/>
-          <w:color w:val="000000" w:themeColor="text1"/>
-        </w:rPr>
-        <w:t xml:space="preserve"> app, explaining </w:t>
-      </w:r>
-      <w:r>
-        <w:rPr>
-          <w:rFonts w:cstheme="minorHAnsi"/>
-          <w:color w:val="000000" w:themeColor="text1"/>
-        </w:rPr>
-        <w:t>available features</w:t>
-      </w:r>
-      <w:r>
-        <w:rPr>
-          <w:rFonts w:cstheme="minorHAnsi"/>
-          <w:color w:val="000000" w:themeColor="text1"/>
-        </w:rPr>
-        <w:t xml:space="preserve">, that might not be obvious to a new user. Especially to those users </w:t>
+        <w:t xml:space="preserve">These dialogs give a new user information about what is available at a particular point in your app, explaining available features, that might not be obvious to a new user. Especially to those users </w:t>
       </w:r>
       <w:r>
         <w:rPr>
@@ -32909,21 +32815,7 @@
           <w:rFonts w:cstheme="minorHAnsi"/>
           <w:color w:val="000000" w:themeColor="text1"/>
         </w:rPr>
-        <w:t xml:space="preserve"> on the dialog that when turned on</w:t>
-      </w:r>
-      <w:r>
-        <w:rPr>
-          <w:rFonts w:cstheme="minorHAnsi"/>
-          <w:color w:val="000000" w:themeColor="text1"/>
-        </w:rPr>
-        <w:t xml:space="preserve"> </w:t>
-      </w:r>
-      <w:r>
-        <w:rPr>
-          <w:rFonts w:cstheme="minorHAnsi"/>
-          <w:color w:val="000000" w:themeColor="text1"/>
-        </w:rPr>
-        <w:t xml:space="preserve">will save that choice so that the helper screen will no longer be displayed, each time the app reaches that same point. </w:t>
+        <w:t xml:space="preserve"> on the dialog that when turned on will save that choice so that the helper screen will no longer be displayed, each time the app reaches that same point. </w:t>
       </w:r>
     </w:p>
     <w:p>
@@ -32977,35 +32869,7 @@
           <w:rFonts w:cstheme="minorHAnsi"/>
           <w:color w:val="000000" w:themeColor="text1"/>
         </w:rPr>
-        <w:t xml:space="preserve">need to recheck the </w:t>
-      </w:r>
-      <w:r>
-        <w:rPr>
-          <w:rFonts w:cstheme="minorHAnsi"/>
-          <w:color w:val="000000" w:themeColor="text1"/>
-        </w:rPr>
-        <w:t xml:space="preserve">available </w:t>
-      </w:r>
-      <w:r>
-        <w:rPr>
-          <w:rFonts w:cstheme="minorHAnsi"/>
-          <w:color w:val="000000" w:themeColor="text1"/>
-        </w:rPr>
-        <w:t>features and have prematurely turned</w:t>
-      </w:r>
-      <w:r>
-        <w:rPr>
-          <w:rFonts w:cstheme="minorHAnsi"/>
-          <w:color w:val="000000" w:themeColor="text1"/>
-        </w:rPr>
-        <w:t xml:space="preserve"> </w:t>
-      </w:r>
-      <w:r>
-        <w:rPr>
-          <w:rFonts w:cstheme="minorHAnsi"/>
-          <w:color w:val="000000" w:themeColor="text1"/>
-        </w:rPr>
-        <w:t>the help screen</w:t>
+        <w:t>need to recheck the available features and have prematurely turned the help screen</w:t>
       </w:r>
       <w:r>
         <w:rPr>
@@ -33019,28 +32883,7 @@
           <w:rFonts w:cstheme="minorHAnsi"/>
           <w:color w:val="000000" w:themeColor="text1"/>
         </w:rPr>
-        <w:t xml:space="preserve"> off.</w:t>
-      </w:r>
-      <w:r>
-        <w:rPr>
-          <w:rFonts w:cstheme="minorHAnsi"/>
-          <w:color w:val="000000" w:themeColor="text1"/>
-        </w:rPr>
-        <w:t xml:space="preserve"> Also, note the fourth parameter</w:t>
-      </w:r>
-      <w:r>
-        <w:rPr>
-          <w:rFonts w:cstheme="minorHAnsi"/>
-          <w:color w:val="000000" w:themeColor="text1"/>
-        </w:rPr>
-        <w:t xml:space="preserve"> </w:t>
-      </w:r>
-      <w:r>
-        <w:rPr>
-          <w:rFonts w:cstheme="minorHAnsi"/>
-          <w:color w:val="000000" w:themeColor="text1"/>
-        </w:rPr>
-        <w:t xml:space="preserve">of </w:t>
+        <w:t xml:space="preserve"> off. Also, note the fourth parameter of </w:t>
       </w:r>
       <w:proofErr w:type="spellStart"/>
       <w:r>

</xml_diff>